<commit_message>
Piccola modifica al DB e implementazione classi legate al Login Modificato il DB in modo tale che anche l'username sia in lecturers che in students sia "UNIQUE" per evitare casi di ononimia
</commit_message>
<xml_diff>
--- a/TIW.docx
+++ b/TIW.docx
@@ -580,277 +580,250 @@
       </w:pPr>
       <w:proofErr w:type="spellStart"/>
       <w:r>
-        <w:t>Corsi</w:t>
-      </w:r>
-      <w:r>
-        <w:t>_d</w:t>
+        <w:t>Corsi_di_laurea</w:t>
+      </w:r>
+      <w:proofErr w:type="spellEnd"/>
+      <w:r>
+        <w:t xml:space="preserve"> (</w:t>
+      </w:r>
+      <w:r>
+        <w:rPr>
+          <w:u w:val="single"/>
+        </w:rPr>
+        <w:t>ID</w:t>
+      </w:r>
+      <w:r>
+        <w:t>, Nome, Descrizione)</w:t>
+      </w:r>
+    </w:p>
+    <w:p>
+      <w:pPr>
+        <w:spacing w:after="60"/>
+      </w:pPr>
+      <w:r>
+        <w:t>Docenti (</w:t>
+      </w:r>
+      <w:r>
+        <w:rPr>
+          <w:u w:val="single"/>
+        </w:rPr>
+        <w:t>ID</w:t>
+      </w:r>
+      <w:r>
+        <w:t>, Cognome, Nome, Email, Username, Password)</w:t>
+      </w:r>
+    </w:p>
+    <w:p>
+      <w:pPr>
+        <w:spacing w:after="60"/>
+      </w:pPr>
+      <w:proofErr w:type="spellStart"/>
+      <w:r>
+        <w:t>Iscrizioni_appelli</w:t>
+      </w:r>
+      <w:proofErr w:type="spellEnd"/>
+      <w:r>
+        <w:t xml:space="preserve"> (</w:t>
+      </w:r>
+      <w:proofErr w:type="spellStart"/>
+      <w:r>
+        <w:rPr>
+          <w:u w:val="single"/>
+        </w:rPr>
+        <w:t>ID_Studente</w:t>
+      </w:r>
+      <w:proofErr w:type="spellEnd"/>
+      <w:r>
+        <w:rPr>
+          <w:u w:val="single"/>
+        </w:rPr>
+        <w:t xml:space="preserve">, </w:t>
+      </w:r>
+      <w:proofErr w:type="spellStart"/>
+      <w:r>
+        <w:rPr>
+          <w:u w:val="single"/>
+        </w:rPr>
+        <w:t>ID_Appello</w:t>
+      </w:r>
+      <w:proofErr w:type="spellEnd"/>
+      <w:r>
+        <w:t xml:space="preserve">, Voto, </w:t>
+      </w:r>
+      <w:proofErr w:type="spellStart"/>
+      <w:r>
+        <w:t>StatoValutazione</w:t>
+      </w:r>
+      <w:proofErr w:type="spellEnd"/>
+      <w:r>
+        <w:t>)</w:t>
+      </w:r>
+    </w:p>
+    <w:p>
+      <w:pPr>
+        <w:spacing w:after="60"/>
+      </w:pPr>
+      <w:proofErr w:type="spellStart"/>
+      <w:r>
+        <w:t>Iscrizioni_corsi</w:t>
+      </w:r>
+      <w:proofErr w:type="spellEnd"/>
+      <w:r>
+        <w:t xml:space="preserve"> (</w:t>
+      </w:r>
+      <w:proofErr w:type="spellStart"/>
+      <w:r>
+        <w:rPr>
+          <w:u w:val="single"/>
+        </w:rPr>
+        <w:t>ID_Studente</w:t>
+      </w:r>
+      <w:proofErr w:type="spellEnd"/>
+      <w:r>
+        <w:rPr>
+          <w:u w:val="single"/>
+        </w:rPr>
+        <w:t xml:space="preserve">, </w:t>
+      </w:r>
+      <w:proofErr w:type="spellStart"/>
+      <w:r>
+        <w:rPr>
+          <w:u w:val="single"/>
+        </w:rPr>
+        <w:t>ID_Corso</w:t>
+      </w:r>
+      <w:proofErr w:type="spellEnd"/>
+      <w:r>
+        <w:t>)</w:t>
+      </w:r>
+    </w:p>
+    <w:p>
+      <w:pPr>
+        <w:spacing w:after="60"/>
+      </w:pPr>
+    </w:p>
+    <w:p>
+      <w:pPr>
+        <w:spacing w:after="60"/>
+      </w:pPr>
+      <w:r>
+        <w:t>Studenti (</w:t>
+      </w:r>
+      <w:r>
+        <w:rPr>
+          <w:u w:val="single"/>
+        </w:rPr>
+        <w:t>Matricola</w:t>
+      </w:r>
+      <w:r>
+        <w:t xml:space="preserve">, Cognome, Nome, Email, Username, Password, </w:t>
+      </w:r>
+      <w:proofErr w:type="spellStart"/>
+      <w:r>
+        <w:t>ID_CorsoDiLaurea</w:t>
+      </w:r>
+      <w:proofErr w:type="spellEnd"/>
+      <w:r>
+        <w:t>)</w:t>
+      </w:r>
+    </w:p>
+    <w:p>
+      <w:pPr>
+        <w:spacing w:after="60"/>
+      </w:pPr>
+      <w:proofErr w:type="spellStart"/>
+      <w:r>
+        <w:t>Studenti</w:t>
+      </w:r>
+      <w:r>
+        <w:t>_</w:t>
+      </w:r>
+      <w:r>
+        <w:t>Verbal</w:t>
       </w:r>
       <w:r>
         <w:t>i</w:t>
       </w:r>
-      <w:r>
-        <w:t>_l</w:t>
-      </w:r>
-      <w:r>
-        <w:t>aurea</w:t>
-      </w:r>
       <w:proofErr w:type="spellEnd"/>
       <w:r>
         <w:t xml:space="preserve"> (</w:t>
       </w:r>
+      <w:proofErr w:type="spellStart"/>
       <w:r>
         <w:rPr>
           <w:u w:val="single"/>
         </w:rPr>
+        <w:t>ID_Studente</w:t>
+      </w:r>
+      <w:proofErr w:type="spellEnd"/>
+      <w:r>
+        <w:rPr>
+          <w:u w:val="single"/>
+        </w:rPr>
+        <w:t xml:space="preserve">, </w:t>
+      </w:r>
+      <w:proofErr w:type="spellStart"/>
+      <w:r>
+        <w:rPr>
+          <w:u w:val="single"/>
+        </w:rPr>
+        <w:t>ID_Verbale</w:t>
+      </w:r>
+      <w:proofErr w:type="spellEnd"/>
+      <w:r>
+        <w:t>)</w:t>
+      </w:r>
+    </w:p>
+    <w:p>
+      <w:pPr>
+        <w:spacing w:after="60"/>
+      </w:pPr>
+      <w:r>
+        <w:t>Verbal</w:t>
+      </w:r>
+      <w:r>
+        <w:t>i</w:t>
+      </w:r>
+      <w:r>
+        <w:t xml:space="preserve"> (</w:t>
+      </w:r>
+      <w:r>
+        <w:rPr>
+          <w:u w:val="single"/>
+        </w:rPr>
         <w:t>ID</w:t>
       </w:r>
       <w:r>
-        <w:t>, Nome, Descrizione)</w:t>
-      </w:r>
-    </w:p>
-    <w:p>
-      <w:pPr>
-        <w:spacing w:after="60"/>
-      </w:pPr>
-      <w:r>
-        <w:t>Docenti (</w:t>
-      </w:r>
-      <w:r>
-        <w:rPr>
-          <w:u w:val="single"/>
-        </w:rPr>
-        <w:t>ID</w:t>
-      </w:r>
-      <w:r>
-        <w:t>, Cognome, Nome, Email, Username, Password)</w:t>
-      </w:r>
-    </w:p>
-    <w:p>
-      <w:pPr>
-        <w:spacing w:after="60"/>
-      </w:pPr>
-      <w:proofErr w:type="spellStart"/>
-      <w:r>
-        <w:t>Iscrizioni</w:t>
-      </w:r>
-      <w:r>
-        <w:t>_a</w:t>
-      </w:r>
-      <w:r>
-        <w:t>ppelli</w:t>
-      </w:r>
-      <w:proofErr w:type="spellEnd"/>
-      <w:r>
-        <w:t xml:space="preserve"> (</w:t>
-      </w:r>
-      <w:proofErr w:type="spellStart"/>
-      <w:r>
-        <w:rPr>
-          <w:u w:val="single"/>
-        </w:rPr>
-        <w:t>ID_Studente</w:t>
-      </w:r>
-      <w:proofErr w:type="spellEnd"/>
-      <w:r>
-        <w:rPr>
-          <w:u w:val="single"/>
-        </w:rPr>
         <w:t xml:space="preserve">, </w:t>
       </w:r>
       <w:proofErr w:type="spellStart"/>
       <w:r>
-        <w:rPr>
-          <w:u w:val="single"/>
-        </w:rPr>
+        <w:t>DataCreazione</w:t>
+      </w:r>
+      <w:proofErr w:type="spellEnd"/>
+      <w:r>
+        <w:t xml:space="preserve">, </w:t>
+      </w:r>
+      <w:proofErr w:type="spellStart"/>
+      <w:r>
+        <w:t>OraCreazione</w:t>
+      </w:r>
+      <w:proofErr w:type="spellEnd"/>
+      <w:r>
+        <w:t xml:space="preserve">, </w:t>
+      </w:r>
+      <w:proofErr w:type="spellStart"/>
+      <w:r>
         <w:t>ID_Appello</w:t>
       </w:r>
       <w:proofErr w:type="spellEnd"/>
       <w:r>
-        <w:t xml:space="preserve">, Voto, </w:t>
-      </w:r>
-      <w:proofErr w:type="spellStart"/>
-      <w:r>
-        <w:t>StatoValutazione</w:t>
-      </w:r>
-      <w:proofErr w:type="spellEnd"/>
-      <w:r>
         <w:t>)</w:t>
       </w:r>
     </w:p>
     <w:p>
       <w:pPr>
         <w:spacing w:after="60"/>
-      </w:pPr>
-      <w:proofErr w:type="spellStart"/>
-      <w:r>
-        <w:t>Iscrizioni</w:t>
-      </w:r>
-      <w:r>
-        <w:t>_c</w:t>
-      </w:r>
-      <w:r>
-        <w:t>orsi</w:t>
-      </w:r>
-      <w:proofErr w:type="spellEnd"/>
-      <w:r>
-        <w:t xml:space="preserve"> (</w:t>
-      </w:r>
-      <w:proofErr w:type="spellStart"/>
-      <w:r>
-        <w:rPr>
-          <w:u w:val="single"/>
-        </w:rPr>
-        <w:t>ID_Studente</w:t>
-      </w:r>
-      <w:proofErr w:type="spellEnd"/>
-      <w:r>
-        <w:rPr>
-          <w:u w:val="single"/>
-        </w:rPr>
-        <w:t xml:space="preserve">, </w:t>
-      </w:r>
-      <w:proofErr w:type="spellStart"/>
-      <w:r>
-        <w:rPr>
-          <w:u w:val="single"/>
-        </w:rPr>
-        <w:t>ID_Corso</w:t>
-      </w:r>
-      <w:proofErr w:type="spellEnd"/>
-      <w:r>
-        <w:t>)</w:t>
-      </w:r>
-    </w:p>
-    <w:p>
-      <w:pPr>
-        <w:spacing w:after="60"/>
-      </w:pPr>
-    </w:p>
-    <w:p>
-      <w:pPr>
-        <w:spacing w:after="60"/>
-      </w:pPr>
-      <w:r>
-        <w:t>Studenti (</w:t>
-      </w:r>
-      <w:r>
-        <w:rPr>
-          <w:u w:val="single"/>
-        </w:rPr>
-        <w:t>Matricola</w:t>
-      </w:r>
-      <w:r>
-        <w:t xml:space="preserve">, Cognome, Nome, Email, Username, Password, </w:t>
-      </w:r>
-      <w:proofErr w:type="spellStart"/>
-      <w:r>
-        <w:t>ID_CorsoDiLaurea</w:t>
-      </w:r>
-      <w:proofErr w:type="spellEnd"/>
-      <w:r>
-        <w:t>)</w:t>
-      </w:r>
-    </w:p>
-    <w:p>
-      <w:pPr>
-        <w:spacing w:after="60"/>
-      </w:pPr>
-      <w:proofErr w:type="spellStart"/>
-      <w:r>
-        <w:t>Studenti</w:t>
-      </w:r>
-      <w:r>
-        <w:t>_</w:t>
-      </w:r>
-      <w:r>
-        <w:t>Verbal</w:t>
-      </w:r>
-      <w:r>
-        <w:t>i</w:t>
-      </w:r>
-      <w:proofErr w:type="spellEnd"/>
-      <w:r>
-        <w:t xml:space="preserve"> (</w:t>
-      </w:r>
-      <w:proofErr w:type="spellStart"/>
-      <w:r>
-        <w:rPr>
-          <w:u w:val="single"/>
-        </w:rPr>
-        <w:t>ID_Studente</w:t>
-      </w:r>
-      <w:proofErr w:type="spellEnd"/>
-      <w:r>
-        <w:rPr>
-          <w:u w:val="single"/>
-        </w:rPr>
-        <w:t xml:space="preserve">, </w:t>
-      </w:r>
-      <w:proofErr w:type="spellStart"/>
-      <w:r>
-        <w:rPr>
-          <w:u w:val="single"/>
-        </w:rPr>
-        <w:t>ID_Verbale</w:t>
-      </w:r>
-      <w:proofErr w:type="spellEnd"/>
-      <w:r>
-        <w:t>)</w:t>
-      </w:r>
-    </w:p>
-    <w:p>
-      <w:pPr>
-        <w:spacing w:after="60"/>
-      </w:pPr>
-      <w:r>
-        <w:t>Verbal</w:t>
-      </w:r>
-      <w:r>
-        <w:t>i</w:t>
-      </w:r>
-      <w:r>
-        <w:t xml:space="preserve"> (</w:t>
-      </w:r>
-      <w:r>
-        <w:rPr>
-          <w:u w:val="single"/>
-        </w:rPr>
-        <w:t>ID</w:t>
-      </w:r>
-      <w:r>
-        <w:t xml:space="preserve">, </w:t>
-      </w:r>
-      <w:proofErr w:type="spellStart"/>
-      <w:r>
-        <w:t>DataCreazione</w:t>
-      </w:r>
-      <w:proofErr w:type="spellEnd"/>
-      <w:r>
-        <w:t xml:space="preserve">, </w:t>
-      </w:r>
-      <w:proofErr w:type="spellStart"/>
-      <w:r>
-        <w:t>OraCreazione</w:t>
-      </w:r>
-      <w:proofErr w:type="spellEnd"/>
-      <w:r>
-        <w:t xml:space="preserve">, </w:t>
-      </w:r>
-      <w:proofErr w:type="spellStart"/>
-      <w:r>
-        <w:t>ID_Appello</w:t>
-      </w:r>
-      <w:proofErr w:type="spellEnd"/>
-      <w:r>
-        <w:t>)</w:t>
-      </w:r>
-    </w:p>
-    <w:p>
-      <w:pPr>
-        <w:spacing w:after="60"/>
-        <w:rPr>
-          <w:lang w:val="en-US"/>
-        </w:rPr>
       </w:pPr>
     </w:p>
     <w:p>
@@ -1785,72 +1758,16 @@
           <w:bCs/>
           <w:i/>
           <w:iCs/>
-          <w:lang w:val="en-US"/>
-        </w:rPr>
-      </w:pPr>
-      <w:proofErr w:type="spellStart"/>
+        </w:rPr>
+      </w:pPr>
       <w:r>
         <w:rPr>
           <w:b/>
           <w:bCs/>
           <w:i/>
           <w:iCs/>
-          <w:lang w:val="en-US"/>
-        </w:rPr>
-        <w:t>Chiavi</w:t>
-      </w:r>
-      <w:proofErr w:type="spellEnd"/>
-      <w:r>
-        <w:rPr>
-          <w:b/>
-          <w:bCs/>
-          <w:i/>
-          <w:iCs/>
-          <w:lang w:val="en-US"/>
-        </w:rPr>
-        <w:t xml:space="preserve"> </w:t>
-      </w:r>
-      <w:proofErr w:type="spellStart"/>
-      <w:r>
-        <w:rPr>
-          <w:b/>
-          <w:bCs/>
-          <w:i/>
-          <w:iCs/>
-          <w:lang w:val="en-US"/>
-        </w:rPr>
-        <w:t>esterne</w:t>
-      </w:r>
-      <w:proofErr w:type="spellEnd"/>
-      <w:r>
-        <w:rPr>
-          <w:b/>
-          <w:bCs/>
-          <w:i/>
-          <w:iCs/>
-          <w:lang w:val="en-US"/>
-        </w:rPr>
-        <w:t>(</w:t>
-      </w:r>
-      <w:r>
-        <w:rPr>
-          <w:b/>
-          <w:bCs/>
-          <w:i/>
-          <w:iCs/>
-          <w:lang w:val="en-US"/>
-        </w:rPr>
-        <w:t>ENG</w:t>
-      </w:r>
-      <w:r>
-        <w:rPr>
-          <w:b/>
-          <w:bCs/>
-          <w:i/>
-          <w:iCs/>
-          <w:lang w:val="en-US"/>
-        </w:rPr>
-        <w:t>):</w:t>
+        </w:rPr>
+        <w:t>Chiavi esterne(ENG):</w:t>
       </w:r>
     </w:p>
     <w:p>
@@ -1878,6 +1795,27 @@
         <w:rPr>
           <w:lang w:val="en-US"/>
         </w:rPr>
+        <w:t>courses</w:t>
+      </w:r>
+      <w:r>
+        <w:rPr>
+          <w:lang w:val="en-US"/>
+        </w:rPr>
+        <w:t>.ID</w:t>
+      </w:r>
+    </w:p>
+    <w:p>
+      <w:pPr>
+        <w:spacing w:after="60"/>
+        <w:rPr>
+          <w:lang w:val="en-US"/>
+        </w:rPr>
+      </w:pPr>
+      <w:proofErr w:type="spellStart"/>
+      <w:r>
+        <w:rPr>
+          <w:lang w:val="en-US"/>
+        </w:rPr>
         <w:t>course</w:t>
       </w:r>
       <w:r>
@@ -1890,40 +1828,7 @@
         <w:rPr>
           <w:lang w:val="en-US"/>
         </w:rPr>
-        <w:t>.ID</w:t>
-      </w:r>
-    </w:p>
-    <w:p>
-      <w:pPr>
-        <w:spacing w:after="60"/>
-        <w:rPr>
-          <w:lang w:val="en-US"/>
-        </w:rPr>
-      </w:pPr>
-      <w:proofErr w:type="spellStart"/>
-      <w:r>
-        <w:rPr>
-          <w:lang w:val="en-US"/>
-        </w:rPr>
-        <w:t>course</w:t>
-      </w:r>
-      <w:r>
-        <w:rPr>
-          <w:lang w:val="en-US"/>
-        </w:rPr>
-        <w:t>s</w:t>
-      </w:r>
-      <w:r>
-        <w:rPr>
-          <w:lang w:val="en-US"/>
-        </w:rPr>
-        <w:t>.ID_</w:t>
-      </w:r>
-      <w:r>
-        <w:rPr>
-          <w:lang w:val="en-US"/>
-        </w:rPr>
-        <w:t>Lecturer</w:t>
+        <w:t>.ID_Lecturer</w:t>
       </w:r>
       <w:proofErr w:type="spellEnd"/>
       <w:r>
@@ -3381,18 +3286,59 @@
         </w:rPr>
         <w:t>` (`Email`)</w:t>
       </w:r>
-    </w:p>
-    <w:p>
-      <w:pPr>
-        <w:spacing w:after="60"/>
-        <w:rPr>
-          <w:lang w:val="en-US"/>
-        </w:rPr>
-      </w:pPr>
-      <w:r>
-        <w:rPr>
-          <w:lang w:val="en-US"/>
-        </w:rPr>
+      <w:r>
+        <w:rPr>
+          <w:lang w:val="en-US"/>
+        </w:rPr>
+        <w:t>,</w:t>
+      </w:r>
+    </w:p>
+    <w:p>
+      <w:pPr>
+        <w:spacing w:after="60"/>
+        <w:rPr>
+          <w:lang w:val="en-US"/>
+        </w:rPr>
+      </w:pPr>
+      <w:r>
+        <w:rPr>
+          <w:lang w:val="en-US"/>
+        </w:rPr>
+        <w:tab/>
+      </w:r>
+      <w:r>
+        <w:rPr>
+          <w:lang w:val="en-US"/>
+        </w:rPr>
+        <w:t>UNIQUE KEY `</w:t>
+      </w:r>
+      <w:proofErr w:type="spellStart"/>
+      <w:r>
+        <w:rPr>
+          <w:lang w:val="en-US"/>
+        </w:rPr>
+        <w:t>Username_UNIQUE</w:t>
+      </w:r>
+      <w:proofErr w:type="spellEnd"/>
+      <w:r>
+        <w:rPr>
+          <w:lang w:val="en-US"/>
+        </w:rPr>
+        <w:t>` (`Username`)</w:t>
+      </w:r>
+    </w:p>
+    <w:p>
+      <w:pPr>
+        <w:spacing w:after="60"/>
+        <w:rPr>
+          <w:lang w:val="en-US"/>
+        </w:rPr>
+      </w:pPr>
+      <w:r>
+        <w:rPr>
+          <w:lang w:val="en-US"/>
+        </w:rPr>
+        <w:lastRenderedPageBreak/>
         <w:t>) ENGINE=</w:t>
       </w:r>
       <w:proofErr w:type="spellStart"/>
@@ -3421,7 +3367,6 @@
         <w:rPr>
           <w:lang w:val="en-US"/>
         </w:rPr>
-        <w:lastRenderedPageBreak/>
         <w:t>CREATE TABLE `</w:t>
       </w:r>
       <w:proofErr w:type="spellStart"/>
@@ -4640,6 +4585,40 @@
         <w:rPr>
           <w:lang w:val="en-US"/>
         </w:rPr>
+        <w:tab/>
+      </w:r>
+      <w:r>
+        <w:rPr>
+          <w:lang w:val="en-US"/>
+        </w:rPr>
+        <w:t>UNIQUE KEY `</w:t>
+      </w:r>
+      <w:proofErr w:type="spellStart"/>
+      <w:r>
+        <w:rPr>
+          <w:lang w:val="en-US"/>
+        </w:rPr>
+        <w:t>Username_UNIQUE</w:t>
+      </w:r>
+      <w:proofErr w:type="spellEnd"/>
+      <w:r>
+        <w:rPr>
+          <w:lang w:val="en-US"/>
+        </w:rPr>
+        <w:t>` (`Username`),</w:t>
+      </w:r>
+    </w:p>
+    <w:p>
+      <w:pPr>
+        <w:spacing w:after="60"/>
+        <w:rPr>
+          <w:lang w:val="en-US"/>
+        </w:rPr>
+      </w:pPr>
+      <w:r>
+        <w:rPr>
+          <w:lang w:val="en-US"/>
+        </w:rPr>
         <w:t xml:space="preserve">  </w:t>
       </w:r>
       <w:r>
@@ -4821,7 +4800,6 @@
         <w:rPr>
           <w:lang w:val="en-US"/>
         </w:rPr>
-        <w:lastRenderedPageBreak/>
         <w:t>CREATE TABLE `</w:t>
       </w:r>
       <w:proofErr w:type="spellStart"/>
@@ -5590,9 +5568,6 @@
           <w:tab w:val="left" w:pos="900"/>
         </w:tabs>
         <w:spacing w:after="60"/>
-        <w:rPr>
-          <w:lang w:val="en-US"/>
-        </w:rPr>
       </w:pPr>
       <w:r>
         <w:rPr>
@@ -5661,9 +5636,6 @@
         <w:tab/>
       </w:r>
       <w:r>
-        <w:rPr>
-          <w:lang w:val="en-US"/>
-        </w:rPr>
         <w:t>CASCADE</w:t>
       </w:r>
     </w:p>
@@ -5673,28 +5645,16 @@
           <w:tab w:val="left" w:pos="900"/>
         </w:tabs>
         <w:spacing w:after="60"/>
-        <w:rPr>
-          <w:lang w:val="en-US"/>
-        </w:rPr>
-      </w:pPr>
-      <w:r>
-        <w:rPr>
-          <w:lang w:val="en-US"/>
-        </w:rPr>
+      </w:pPr>
+      <w:r>
         <w:t>) ENGINE=</w:t>
       </w:r>
       <w:proofErr w:type="spellStart"/>
       <w:r>
-        <w:rPr>
-          <w:lang w:val="en-US"/>
-        </w:rPr>
         <w:t>InnoDB</w:t>
       </w:r>
       <w:proofErr w:type="spellEnd"/>
       <w:r>
-        <w:rPr>
-          <w:lang w:val="en-US"/>
-        </w:rPr>
         <w:t xml:space="preserve"> DEFAULT CHARSET=utf8mb4 COLLATE=utf8mb4_0900_ai_ci;</w:t>
       </w:r>
     </w:p>
@@ -5921,7 +5881,11 @@
         <w:t xml:space="preserve">comporta la pubblicazione delle righe </w:t>
       </w:r>
       <w:r>
-        <w:t xml:space="preserve">con lo stato di valutazione INSERITO. La pubblicazione rende il voto non più modificabile dal docente e visibile allo studente e cambia lo stato di valutazione della riga dello studente a “pubblicato”. Lo studente </w:t>
+        <w:t xml:space="preserve">con lo stato di valutazione INSERITO. La pubblicazione rende il voto non più modificabile dal docente e visibile allo studente e cambia lo stato di </w:t>
+      </w:r>
+      <w:r>
+        <w:lastRenderedPageBreak/>
+        <w:t xml:space="preserve">valutazione della riga dello studente a “pubblicato”. Lo studente </w:t>
       </w:r>
       <w:r>
         <w:rPr>
@@ -5984,11 +5948,7 @@
         <w:t>un elenco ordinato per data decrescente</w:t>
       </w:r>
       <w:r>
-        <w:t xml:space="preserve">. Uno </w:t>
-      </w:r>
-      <w:r>
-        <w:lastRenderedPageBreak/>
-        <w:t xml:space="preserve">studente può essere iscritto a più appelli dello stesso corso. La </w:t>
+        <w:t xml:space="preserve">. Uno studente può essere iscritto a più appelli dello stesso corso. La </w:t>
       </w:r>
       <w:r>
         <w:rPr>
@@ -6861,6 +6821,7 @@
       </w:pPr>
       <w:proofErr w:type="spellStart"/>
       <w:r>
+        <w:lastRenderedPageBreak/>
         <w:t>findCourseById</w:t>
       </w:r>
       <w:proofErr w:type="spellEnd"/>
@@ -6944,7 +6905,6 @@
       </w:pPr>
       <w:proofErr w:type="spellStart"/>
       <w:r>
-        <w:lastRenderedPageBreak/>
         <w:t>GraduationCallDAO</w:t>
       </w:r>
       <w:proofErr w:type="spellEnd"/>

</xml_diff>

<commit_message>
Piccole modifiche della logica legata alla visualizzazione
Aggiornato schema ER per rappresentare la modifica della relazione tra Appello e Verbale;
Sistemati gran parte dei casi di errore (con l'uso anche del forward());
Tolti alcuni metodi non utilizzati dalle classi DAO;
Modificata la logica di verbalizzazione dei voti, effettuando le chiamate dei metodi necessarie all'interno di un unico metodo e spostando la logica della transazione SQL al suo interno;
Aggiunta di frecce grafica nella pagina Subscribers.html per indicare l'ordinamento delle informazioni degli studenti
</commit_message>
<xml_diff>
--- a/TIW.docx
+++ b/TIW.docx
@@ -356,10 +356,10 @@
           <w:noProof/>
         </w:rPr>
         <w:drawing>
-          <wp:inline distT="0" distB="0" distL="0" distR="0" wp14:anchorId="1901F01B" wp14:editId="70C7D2D3">
-            <wp:extent cx="6115050" cy="5010150"/>
+          <wp:inline distT="0" distB="0" distL="0" distR="0" wp14:anchorId="5F321967" wp14:editId="7D382BEC">
+            <wp:extent cx="6115050" cy="5029200"/>
             <wp:effectExtent l="0" t="0" r="0" b="0"/>
-            <wp:docPr id="1806856726" name="Immagine 1"/>
+            <wp:docPr id="1830831422" name="Immagine 1"/>
             <wp:cNvGraphicFramePr>
               <a:graphicFrameLocks xmlns:a="http://schemas.openxmlformats.org/drawingml/2006/main" noChangeAspect="1"/>
             </wp:cNvGraphicFramePr>
@@ -380,13 +380,13 @@
                         </a:ext>
                       </a:extLst>
                     </a:blip>
-                    <a:srcRect b="15975"/>
+                    <a:srcRect b="15655"/>
                     <a:stretch/>
                   </pic:blipFill>
                   <pic:spPr bwMode="auto">
                     <a:xfrm>
                       <a:off x="0" y="0"/>
-                      <a:ext cx="6115050" cy="5010150"/>
+                      <a:ext cx="6115050" cy="5029200"/>
                     </a:xfrm>
                     <a:prstGeom prst="rect">
                       <a:avLst/>
@@ -2026,28 +2026,49 @@
     <w:p>
       <w:pPr>
         <w:spacing w:after="60"/>
-      </w:pPr>
-      <w:proofErr w:type="spellStart"/>
-      <w:r>
+        <w:rPr>
+          <w:lang w:val="en-US"/>
+        </w:rPr>
+      </w:pPr>
+      <w:proofErr w:type="spellStart"/>
+      <w:r>
+        <w:rPr>
+          <w:lang w:val="en-US"/>
+        </w:rPr>
         <w:t>utenti</w:t>
       </w:r>
       <w:r>
+        <w:rPr>
+          <w:lang w:val="en-US"/>
+        </w:rPr>
         <w:t>.ID_CorsoDiLaurea</w:t>
       </w:r>
       <w:proofErr w:type="spellEnd"/>
       <w:r>
+        <w:rPr>
+          <w:lang w:val="en-US"/>
+        </w:rPr>
         <w:t xml:space="preserve"> -&gt; </w:t>
       </w:r>
       <w:r>
+        <w:rPr>
+          <w:lang w:val="en-US"/>
+        </w:rPr>
         <w:t>CorsiDiLaurea</w:t>
       </w:r>
       <w:r>
+        <w:rPr>
+          <w:lang w:val="en-US"/>
+        </w:rPr>
         <w:t>.ID</w:t>
       </w:r>
     </w:p>
     <w:p>
       <w:pPr>
         <w:spacing w:after="60"/>
+        <w:rPr>
+          <w:lang w:val="en-US"/>
+        </w:rPr>
       </w:pPr>
     </w:p>
     <w:p>
@@ -2058,34 +2079,62 @@
           <w:bCs/>
           <w:i/>
           <w:iCs/>
-        </w:rPr>
-      </w:pPr>
+          <w:lang w:val="en-US"/>
+        </w:rPr>
+      </w:pPr>
+      <w:proofErr w:type="spellStart"/>
       <w:r>
         <w:rPr>
           <w:b/>
           <w:bCs/>
           <w:i/>
           <w:iCs/>
-        </w:rPr>
-        <w:t xml:space="preserve">Chiavi </w:t>
-      </w:r>
-      <w:proofErr w:type="gramStart"/>
+          <w:lang w:val="en-US"/>
+        </w:rPr>
+        <w:t>Chiavi</w:t>
+      </w:r>
+      <w:proofErr w:type="spellEnd"/>
       <w:r>
         <w:rPr>
           <w:b/>
           <w:bCs/>
           <w:i/>
           <w:iCs/>
-        </w:rPr>
-        <w:t>esterne(</w:t>
-      </w:r>
-      <w:proofErr w:type="gramEnd"/>
+          <w:lang w:val="en-US"/>
+        </w:rPr>
+        <w:t xml:space="preserve"> </w:t>
+      </w:r>
+      <w:proofErr w:type="spellStart"/>
+      <w:proofErr w:type="gramStart"/>
       <w:r>
         <w:rPr>
           <w:b/>
           <w:bCs/>
           <w:i/>
           <w:iCs/>
+          <w:lang w:val="en-US"/>
+        </w:rPr>
+        <w:t>esterne</w:t>
+      </w:r>
+      <w:proofErr w:type="spellEnd"/>
+      <w:r>
+        <w:rPr>
+          <w:b/>
+          <w:bCs/>
+          <w:i/>
+          <w:iCs/>
+          <w:lang w:val="en-US"/>
+        </w:rPr>
+        <w:t>(</w:t>
+      </w:r>
+      <w:proofErr w:type="gramEnd"/>
+      <w:r>
+        <w:rPr>
+          <w:b/>
+          <w:bCs/>
+          <w:i/>
+          <w:iCs/>
+          <w:lang w:val="en-US"/>
         </w:rPr>
         <w:t>ENG):</w:t>
       </w:r>

</xml_diff>